<commit_message>
Added exe file and edited readme.md
</commit_message>
<xml_diff>
--- a/NHP_apps/uk_ports_crewlist_project/ready-documents/fal4.docx
+++ b/NHP_apps/uk_ports_crewlist_project/ready-documents/fal4.docx
@@ -1498,7 +1498,7 @@
                 <w:sz w:val="18"/>
                 <w:szCs w:val="18"/>
               </w:rPr>
-              <w:t xml:space="preserve">Garza, Daumantas Sawney</w:t>
+              <w:t xml:space="preserve">Meyrick, BertrandLovise</w:t>
             </w:r>
           </w:p>
         </w:tc>
@@ -1951,7 +1951,7 @@
                 <w:sz w:val="18"/>
                 <w:szCs w:val="18"/>
               </w:rPr>
-              <w:t xml:space="preserve">Rake, Batuhan Khodadad</w:t>
+              <w:t xml:space="preserve">Genadiev, AyselKamil</w:t>
             </w:r>
           </w:p>
         </w:tc>
@@ -2404,7 +2404,7 @@
                 <w:sz w:val="18"/>
                 <w:szCs w:val="18"/>
               </w:rPr>
-              <w:t xml:space="preserve">Evangelista, Veniamin Kyros</w:t>
+              <w:t xml:space="preserve">Traylor, GovindaDiodotos</w:t>
             </w:r>
           </w:p>
         </w:tc>
@@ -2857,7 +2857,7 @@
                 <w:sz w:val="18"/>
                 <w:szCs w:val="18"/>
               </w:rPr>
-              <w:t xml:space="preserve">Crespo, HonorataMarko</w:t>
+              <w:t xml:space="preserve">Hakim, KalinLalita</w:t>
             </w:r>
           </w:p>
         </w:tc>
@@ -3310,7 +3310,7 @@
                 <w:sz w:val="18"/>
                 <w:szCs w:val="18"/>
               </w:rPr>
-              <w:t xml:space="preserve">Furlan, IvkaWilla</w:t>
+              <w:t xml:space="preserve">Post, Eun-JiIryna</w:t>
             </w:r>
           </w:p>
         </w:tc>
@@ -3763,7 +3763,7 @@
                 <w:sz w:val="18"/>
                 <w:szCs w:val="18"/>
               </w:rPr>
-              <w:t xml:space="preserve">MacNevin, ApostolKanti</w:t>
+              <w:t xml:space="preserve">Sanna, GuilhermeRamana</w:t>
             </w:r>
           </w:p>
         </w:tc>
@@ -4216,7 +4216,7 @@
                 <w:sz w:val="18"/>
                 <w:szCs w:val="18"/>
               </w:rPr>
-              <w:t xml:space="preserve">Amador, DaudZinat</w:t>
+              <w:t xml:space="preserve">Aitken, AdelaisEsdras</w:t>
             </w:r>
           </w:p>
         </w:tc>
@@ -4669,7 +4669,7 @@
                 <w:sz w:val="18"/>
                 <w:szCs w:val="18"/>
               </w:rPr>
-              <w:t xml:space="preserve">Christian, VilhjálmurTerje</w:t>
+              <w:t xml:space="preserve">Chiara, AniMaria</w:t>
             </w:r>
           </w:p>
         </w:tc>
@@ -5122,7 +5122,7 @@
                 <w:sz w:val="18"/>
                 <w:szCs w:val="18"/>
               </w:rPr>
-              <w:t xml:space="preserve">Alessi, AuroraAmonet</w:t>
+              <w:t xml:space="preserve">Wheatley, MelisaViraj</w:t>
             </w:r>
           </w:p>
         </w:tc>
@@ -5575,7 +5575,7 @@
                 <w:sz w:val="18"/>
                 <w:szCs w:val="18"/>
               </w:rPr>
-              <w:t xml:space="preserve">Gwerder, MileJuliana</w:t>
+              <w:t xml:space="preserve">Bridges, LauriLakshmana</w:t>
             </w:r>
           </w:p>
         </w:tc>
@@ -5599,7 +5599,7 @@
                 <w:sz w:val="18"/>
                 <w:szCs w:val="18"/>
               </w:rPr>
-              <w:t xml:space="preserve">UXO</w:t>
+              <w:t xml:space="preserve">Client</w:t>
             </w:r>
           </w:p>
         </w:tc>

</xml_diff>